<commit_message>
OfflineTraining submit mail 전송 권한 설정 변경 / Submit mail padding 설정 추가 / 2021-03-21
</commit_message>
<xml_diff>
--- a/src/main/resources/com/cauh/iso/xdocreport/ISO_14155_Training_Certificate_01.docx
+++ b/src/main/resources/com/cauh/iso/xdocreport/ISO_14155_Training_Certificate_01.docx
@@ -111,13 +111,22 @@
                       <w:noProof/>
                       <w:color w:val="808080" w:themeColor="background1" w:themeShade="80"/>
                       <w:sz w:val="20"/>
+                      <w:u w:val="single"/>
                       <w:lang w:eastAsia="ko-KR"/>
                     </w:rPr>
                     <w:drawing>
-                      <wp:inline distT="0" distB="0" distL="0" distR="0" wp14:anchorId="441CFA04" wp14:editId="03122819">
-                        <wp:extent cx="1238250" cy="752475"/>
-                        <wp:effectExtent l="0" t="0" r="0" b="9525"/>
-                        <wp:docPr id="1" name="그림 1"/>
+                      <wp:anchor distT="0" distB="0" distL="114300" distR="114300" simplePos="0" relativeHeight="251665408" behindDoc="0" locked="0" layoutInCell="1" allowOverlap="1" wp14:anchorId="34362F8B" wp14:editId="7A8247C4">
+                        <wp:simplePos x="0" y="0"/>
+                        <wp:positionH relativeFrom="column">
+                          <wp:posOffset>-41275</wp:posOffset>
+                        </wp:positionH>
+                        <wp:positionV relativeFrom="paragraph">
+                          <wp:posOffset>-345440</wp:posOffset>
+                        </wp:positionV>
+                        <wp:extent cx="1186180" cy="755650"/>
+                        <wp:effectExtent l="0" t="0" r="0" b="6350"/>
+                        <wp:wrapNone/>
+                        <wp:docPr id="3" name="그림 3"/>
                         <wp:cNvGraphicFramePr>
                           <a:graphicFrameLocks xmlns:a="http://schemas.openxmlformats.org/drawingml/2006/main" noChangeAspect="1"/>
                         </wp:cNvGraphicFramePr>
@@ -125,12 +134,10 @@
                           <a:graphicData uri="http://schemas.openxmlformats.org/drawingml/2006/picture">
                             <pic:pic xmlns:pic="http://schemas.openxmlformats.org/drawingml/2006/picture">
                               <pic:nvPicPr>
-                                <pic:cNvPr id="0" name="Picture 1"/>
-                                <pic:cNvPicPr>
-                                  <a:picLocks noChangeAspect="1" noChangeArrowheads="1"/>
-                                </pic:cNvPicPr>
+                                <pic:cNvPr id="2" name="병원_국문_세로형.jpg"/>
+                                <pic:cNvPicPr/>
                               </pic:nvPicPr>
-                              <pic:blipFill>
+                              <pic:blipFill rotWithShape="1">
                                 <a:blip r:embed="rId8" cstate="print">
                                   <a:extLst>
                                     <a:ext uri="{28A0092B-C50C-407E-A947-70E740481C1C}">
@@ -138,28 +145,36 @@
                                     </a:ext>
                                   </a:extLst>
                                 </a:blip>
-                                <a:srcRect/>
-                                <a:stretch>
-                                  <a:fillRect/>
-                                </a:stretch>
+                                <a:srcRect l="4180"/>
+                                <a:stretch/>
                               </pic:blipFill>
                               <pic:spPr bwMode="auto">
                                 <a:xfrm>
                                   <a:off x="0" y="0"/>
-                                  <a:ext cx="1238250" cy="752475"/>
+                                  <a:ext cx="1186180" cy="755650"/>
                                 </a:xfrm>
                                 <a:prstGeom prst="rect">
                                   <a:avLst/>
                                 </a:prstGeom>
-                                <a:noFill/>
                                 <a:ln>
                                   <a:noFill/>
                                 </a:ln>
+                                <a:extLst>
+                                  <a:ext uri="{53640926-AAD7-44D8-BBD7-CCE9431645EC}">
+                                    <a14:shadowObscured xmlns:a14="http://schemas.microsoft.com/office/drawing/2010/main"/>
+                                  </a:ext>
+                                </a:extLst>
                               </pic:spPr>
                             </pic:pic>
                           </a:graphicData>
                         </a:graphic>
-                      </wp:inline>
+                        <wp14:sizeRelH relativeFrom="margin">
+                          <wp14:pctWidth>0</wp14:pctWidth>
+                        </wp14:sizeRelH>
+                        <wp14:sizeRelV relativeFrom="margin">
+                          <wp14:pctHeight>0</wp14:pctHeight>
+                        </wp14:sizeRelV>
+                      </wp:anchor>
                     </w:drawing>
                   </w:r>
                 </w:p>

</xml_diff>